<commit_message>
AD More notes, more tasks.
</commit_message>
<xml_diff>
--- a/Notes/AD_Analyzing Algorithms.docx
+++ b/Notes/AD_Analyzing Algorithms.docx
@@ -309,15 +309,96 @@
     </w:p>
     <w:p>
       <w:pPr>
-        <w:rPr>
-          <w:lang w:val="en-US"/>
-        </w:rPr>
-      </w:pPr>
-      <w:r>
+        <w:suppressAutoHyphens w:val="0"/>
         <w:rPr>
           <w:b/>
           <w:lang w:val="en-US"/>
         </w:rPr>
+      </w:pPr>
+      <w:r>
+        <w:rPr>
+          <w:b/>
+          <w:lang w:val="en-US"/>
+        </w:rPr>
+        <w:t>RAM Model</w:t>
+      </w:r>
+      <w:r>
+        <w:rPr>
+          <w:b/>
+          <w:lang w:val="en-US"/>
+        </w:rPr>
+        <w:t>:</w:t>
+      </w:r>
+    </w:p>
+    <w:p>
+      <w:pPr>
+        <w:suppressAutoHyphens w:val="0"/>
+        <w:rPr>
+          <w:b/>
+          <w:lang w:val="en-US"/>
+        </w:rPr>
+      </w:pPr>
+      <w:r>
+        <w:rPr>
+          <w:lang w:val="en-US"/>
+        </w:rPr>
+        <w:t>The RAM Model is just the act of listing all the actions of a specific code, and then checking what the cost of running that instruction is, and how many times that instruction will have to be run.</w:t>
+      </w:r>
+      <w:r>
+        <w:rPr>
+          <w:lang w:val="en-US"/>
+        </w:rPr>
+        <w:t xml:space="preserve"> The sum of </w:t>
+      </w:r>
+      <m:oMath>
+        <m:r>
+          <w:rPr>
+            <w:rFonts w:ascii="Cambria Math" w:hAnsi="Cambria Math"/>
+            <w:lang w:val="en-US"/>
+          </w:rPr>
+          <m:t>cost*times</m:t>
+        </m:r>
+      </m:oMath>
+      <w:r>
+        <w:rPr>
+          <w:lang w:val="en-US"/>
+        </w:rPr>
+        <w:t xml:space="preserve"> is </w:t>
+      </w:r>
+      <w:proofErr w:type="spellStart"/>
+      <w:r>
+        <w:rPr>
+          <w:lang w:val="en-US"/>
+        </w:rPr>
+        <w:t>thus</w:t>
+      </w:r>
+      <w:proofErr w:type="spellEnd"/>
+      <w:r>
+        <w:rPr>
+          <w:lang w:val="en-US"/>
+        </w:rPr>
+        <w:t xml:space="preserve"> going to become the runtime of the program.</w:t>
+      </w:r>
+      <w:r>
+        <w:rPr>
+          <w:b/>
+          <w:lang w:val="en-US"/>
+        </w:rPr>
+        <w:br w:type="page"/>
+      </w:r>
+    </w:p>
+    <w:p>
+      <w:pPr>
+        <w:rPr>
+          <w:lang w:val="en-US"/>
+        </w:rPr>
+      </w:pPr>
+      <w:r>
+        <w:rPr>
+          <w:b/>
+          <w:lang w:val="en-US"/>
+        </w:rPr>
+        <w:lastRenderedPageBreak/>
         <w:t>Task1</w:t>
       </w:r>
       <w:r>
@@ -641,7 +722,6 @@
         <w:rPr>
           <w:lang w:val="en-US"/>
         </w:rPr>
-        <w:lastRenderedPageBreak/>
         <w:t xml:space="preserve"> </w:t>
       </w:r>
       <m:oMath>
@@ -881,14 +961,7 @@
             <w:rFonts w:ascii="Cambria Math" w:hAnsi="Cambria Math"/>
             <w:lang w:val="en-US"/>
           </w:rPr>
-          <m:t>(</m:t>
-        </m:r>
-        <m:r>
-          <w:rPr>
-            <w:rFonts w:ascii="Cambria Math" w:hAnsi="Cambria Math"/>
-            <w:lang w:val="en-US"/>
-          </w:rPr>
-          <m:t>f</m:t>
+          <m:t>(f</m:t>
         </m:r>
         <m:d>
           <m:dPr>
@@ -1489,21 +1562,7 @@
               <w:rFonts w:ascii="Cambria Math" w:hAnsi="Cambria Math"/>
               <w:lang w:val="en-US"/>
             </w:rPr>
-            <m:t>≤</m:t>
-          </m:r>
-          <m:r>
-            <w:rPr>
-              <w:rFonts w:ascii="Cambria Math" w:hAnsi="Cambria Math"/>
-              <w:lang w:val="en-US"/>
-            </w:rPr>
-            <m:t>1</m:t>
-          </m:r>
-          <m:r>
-            <w:rPr>
-              <w:rFonts w:ascii="Cambria Math" w:hAnsi="Cambria Math"/>
-              <w:lang w:val="en-US"/>
-            </w:rPr>
-            <m:t>(f</m:t>
+            <m:t>≤1(f</m:t>
           </m:r>
           <m:d>
             <m:dPr>
@@ -2228,8 +2287,15 @@
         </w:rPr>
       </w:pPr>
       <m:oMath>
-        <m:sSub>
-          <m:sSubPr>
+        <m:r>
+          <w:rPr>
+            <w:rFonts w:ascii="Cambria Math" w:hAnsi="Cambria Math"/>
+            <w:lang w:val="en-US"/>
+          </w:rPr>
+          <m:t>=θ</m:t>
+        </m:r>
+        <m:d>
+          <m:dPr>
             <m:ctrlPr>
               <w:rPr>
                 <w:rFonts w:ascii="Cambria Math" w:hAnsi="Cambria Math"/>
@@ -2237,32 +2303,539 @@
                 <w:lang w:val="en-US"/>
               </w:rPr>
             </m:ctrlPr>
-          </m:sSubPr>
+          </m:dPr>
           <m:e>
-            <m:r>
-              <w:rPr>
-                <w:rFonts w:ascii="Cambria Math" w:hAnsi="Cambria Math"/>
-                <w:lang w:val="en-US"/>
-              </w:rPr>
-              <m:t>c</m:t>
-            </m:r>
+            <m:sSup>
+              <m:sSupPr>
+                <m:ctrlPr>
+                  <w:rPr>
+                    <w:rFonts w:ascii="Cambria Math" w:hAnsi="Cambria Math"/>
+                    <w:i/>
+                    <w:lang w:val="en-US"/>
+                  </w:rPr>
+                </m:ctrlPr>
+              </m:sSupPr>
+              <m:e>
+                <m:r>
+                  <w:rPr>
+                    <w:rFonts w:ascii="Cambria Math" w:hAnsi="Cambria Math"/>
+                    <w:lang w:val="en-US"/>
+                  </w:rPr>
+                  <m:t>n</m:t>
+                </m:r>
+              </m:e>
+              <m:sup>
+                <m:r>
+                  <w:rPr>
+                    <w:rFonts w:ascii="Cambria Math" w:hAnsi="Cambria Math"/>
+                    <w:lang w:val="en-US"/>
+                  </w:rPr>
+                  <m:t>2</m:t>
+                </m:r>
+              </m:sup>
+            </m:sSup>
           </m:e>
-          <m:sub>
-            <m:r>
-              <w:rPr>
-                <w:rFonts w:ascii="Cambria Math" w:hAnsi="Cambria Math"/>
-                <w:lang w:val="en-US"/>
-              </w:rPr>
-              <m:t>1</m:t>
-            </m:r>
-          </m:sub>
-        </m:sSub>
-        <m:r>
-          <w:rPr>
-            <w:rFonts w:ascii="Cambria Math" w:hAnsi="Cambria Math"/>
-            <w:lang w:val="en-US"/>
-          </w:rPr>
-          <m:t>≤</m:t>
+        </m:d>
+      </m:oMath>
+    </w:p>
+    <w:p>
+      <w:pPr>
+        <w:pStyle w:val="ListParagraph"/>
+        <w:numPr>
+          <w:ilvl w:val="0"/>
+          <w:numId w:val="2"/>
+        </w:numPr>
+        <w:rPr>
+          <w:lang w:val="en-US"/>
+        </w:rPr>
+      </w:pPr>
+      <m:oMath>
+        <m:r>
+          <w:rPr>
+            <w:rFonts w:ascii="Cambria Math" w:hAnsi="Cambria Math"/>
+            <w:lang w:val="en-US"/>
+          </w:rPr>
+          <m:t>=</m:t>
+        </m:r>
+        <m:r>
+          <w:rPr>
+            <w:rFonts w:ascii="Cambria Math" w:hAnsi="Cambria Math"/>
+            <w:lang w:val="en-US"/>
+          </w:rPr>
+          <m:t>θ</m:t>
+        </m:r>
+        <m:d>
+          <m:dPr>
+            <m:ctrlPr>
+              <w:rPr>
+                <w:rFonts w:ascii="Cambria Math" w:hAnsi="Cambria Math"/>
+                <w:i/>
+                <w:lang w:val="en-US"/>
+              </w:rPr>
+            </m:ctrlPr>
+          </m:dPr>
+          <m:e>
+            <m:sSup>
+              <m:sSupPr>
+                <m:ctrlPr>
+                  <w:rPr>
+                    <w:rFonts w:ascii="Cambria Math" w:hAnsi="Cambria Math"/>
+                    <w:i/>
+                    <w:lang w:val="en-US"/>
+                  </w:rPr>
+                </m:ctrlPr>
+              </m:sSupPr>
+              <m:e>
+                <m:r>
+                  <w:rPr>
+                    <w:rFonts w:ascii="Cambria Math" w:hAnsi="Cambria Math"/>
+                    <w:lang w:val="en-US"/>
+                  </w:rPr>
+                  <m:t>2</m:t>
+                </m:r>
+              </m:e>
+              <m:sup>
+                <m:r>
+                  <w:rPr>
+                    <w:rFonts w:ascii="Cambria Math" w:hAnsi="Cambria Math"/>
+                    <w:lang w:val="en-US"/>
+                  </w:rPr>
+                  <m:t>n</m:t>
+                </m:r>
+              </m:sup>
+            </m:sSup>
+          </m:e>
+        </m:d>
+      </m:oMath>
+    </w:p>
+    <w:p>
+      <w:pPr>
+        <w:pStyle w:val="ListParagraph"/>
+        <w:numPr>
+          <w:ilvl w:val="0"/>
+          <w:numId w:val="2"/>
+        </w:numPr>
+        <w:rPr>
+          <w:lang w:val="en-US"/>
+        </w:rPr>
+      </w:pPr>
+      <m:oMath>
+        <m:r>
+          <w:rPr>
+            <w:rFonts w:ascii="Cambria Math" w:hAnsi="Cambria Math"/>
+            <w:lang w:val="en-US"/>
+          </w:rPr>
+          <m:t>=</m:t>
+        </m:r>
+        <m:r>
+          <w:rPr>
+            <w:rFonts w:ascii="Cambria Math" w:hAnsi="Cambria Math"/>
+            <w:lang w:val="en-US"/>
+          </w:rPr>
+          <m:t>θ</m:t>
+        </m:r>
+        <m:d>
+          <m:dPr>
+            <m:ctrlPr>
+              <w:rPr>
+                <w:rFonts w:ascii="Cambria Math" w:hAnsi="Cambria Math"/>
+                <w:i/>
+                <w:lang w:val="en-US"/>
+              </w:rPr>
+            </m:ctrlPr>
+          </m:dPr>
+          <m:e>
+            <m:sSup>
+              <m:sSupPr>
+                <m:ctrlPr>
+                  <w:rPr>
+                    <w:rFonts w:ascii="Cambria Math" w:hAnsi="Cambria Math"/>
+                    <w:i/>
+                    <w:lang w:val="en-US"/>
+                  </w:rPr>
+                </m:ctrlPr>
+              </m:sSupPr>
+              <m:e>
+                <m:r>
+                  <w:rPr>
+                    <w:rFonts w:ascii="Cambria Math" w:hAnsi="Cambria Math"/>
+                    <w:lang w:val="en-US"/>
+                  </w:rPr>
+                  <m:t>c</m:t>
+                </m:r>
+              </m:e>
+              <m:sup>
+                <m:r>
+                  <w:rPr>
+                    <w:rFonts w:ascii="Cambria Math" w:hAnsi="Cambria Math"/>
+                    <w:lang w:val="en-US"/>
+                  </w:rPr>
+                  <m:t>n</m:t>
+                </m:r>
+              </m:sup>
+            </m:sSup>
+          </m:e>
+        </m:d>
+      </m:oMath>
+    </w:p>
+    <w:p>
+      <w:pPr>
+        <w:pStyle w:val="ListParagraph"/>
+        <w:numPr>
+          <w:ilvl w:val="0"/>
+          <w:numId w:val="2"/>
+        </w:numPr>
+        <w:rPr>
+          <w:lang w:val="en-US"/>
+        </w:rPr>
+      </w:pPr>
+      <m:oMath>
+        <m:r>
+          <w:rPr>
+            <w:rFonts w:ascii="Cambria Math" w:hAnsi="Cambria Math"/>
+            <w:lang w:val="en-US"/>
+          </w:rPr>
+          <m:t>=</m:t>
+        </m:r>
+        <m:r>
+          <w:rPr>
+            <w:rFonts w:ascii="Cambria Math" w:hAnsi="Cambria Math"/>
+            <w:lang w:val="en-US"/>
+          </w:rPr>
+          <m:t>θ</m:t>
+        </m:r>
+        <m:d>
+          <m:dPr>
+            <m:ctrlPr>
+              <w:rPr>
+                <w:rFonts w:ascii="Cambria Math" w:hAnsi="Cambria Math"/>
+                <w:i/>
+                <w:lang w:val="en-US"/>
+              </w:rPr>
+            </m:ctrlPr>
+          </m:dPr>
+          <m:e>
+            <m:sSup>
+              <m:sSupPr>
+                <m:ctrlPr>
+                  <w:rPr>
+                    <w:rFonts w:ascii="Cambria Math" w:hAnsi="Cambria Math"/>
+                    <w:i/>
+                    <w:lang w:val="en-US"/>
+                  </w:rPr>
+                </m:ctrlPr>
+              </m:sSupPr>
+              <m:e>
+                <m:r>
+                  <w:rPr>
+                    <w:rFonts w:ascii="Cambria Math" w:hAnsi="Cambria Math"/>
+                    <w:lang w:val="en-US"/>
+                  </w:rPr>
+                  <m:t>n</m:t>
+                </m:r>
+              </m:e>
+              <m:sup>
+                <m:r>
+                  <w:rPr>
+                    <w:rFonts w:ascii="Cambria Math" w:hAnsi="Cambria Math"/>
+                    <w:lang w:val="en-US"/>
+                  </w:rPr>
+                  <m:t>e</m:t>
+                </m:r>
+              </m:sup>
+            </m:sSup>
+          </m:e>
+        </m:d>
+      </m:oMath>
+    </w:p>
+    <w:p>
+      <w:pPr>
+        <w:pStyle w:val="ListParagraph"/>
+        <w:numPr>
+          <w:ilvl w:val="0"/>
+          <w:numId w:val="2"/>
+        </w:numPr>
+        <w:rPr>
+          <w:lang w:val="en-US"/>
+        </w:rPr>
+      </w:pPr>
+      <m:oMath>
+        <m:r>
+          <w:rPr>
+            <w:rFonts w:ascii="Cambria Math" w:hAnsi="Cambria Math"/>
+            <w:lang w:val="en-US"/>
+          </w:rPr>
+          <m:t>=</m:t>
+        </m:r>
+        <m:r>
+          <w:rPr>
+            <w:rFonts w:ascii="Cambria Math" w:hAnsi="Cambria Math"/>
+            <w:lang w:val="en-US"/>
+          </w:rPr>
+          <m:t>θ</m:t>
+        </m:r>
+        <m:d>
+          <m:dPr>
+            <m:ctrlPr>
+              <w:rPr>
+                <w:rFonts w:ascii="Cambria Math" w:hAnsi="Cambria Math"/>
+                <w:i/>
+                <w:lang w:val="en-US"/>
+              </w:rPr>
+            </m:ctrlPr>
+          </m:dPr>
+          <m:e>
+            <m:sSup>
+              <m:sSupPr>
+                <m:ctrlPr>
+                  <w:rPr>
+                    <w:rFonts w:ascii="Cambria Math" w:hAnsi="Cambria Math"/>
+                    <w:i/>
+                    <w:lang w:val="en-US"/>
+                  </w:rPr>
+                </m:ctrlPr>
+              </m:sSupPr>
+              <m:e>
+                <m:r>
+                  <w:rPr>
+                    <w:rFonts w:ascii="Cambria Math" w:hAnsi="Cambria Math"/>
+                    <w:lang w:val="en-US"/>
+                  </w:rPr>
+                  <m:t>2</m:t>
+                </m:r>
+              </m:e>
+              <m:sup>
+                <m:r>
+                  <w:rPr>
+                    <w:rFonts w:ascii="Cambria Math" w:hAnsi="Cambria Math"/>
+                    <w:lang w:val="en-US"/>
+                  </w:rPr>
+                  <m:t>n</m:t>
+                </m:r>
+              </m:sup>
+            </m:sSup>
+          </m:e>
+        </m:d>
+      </m:oMath>
+    </w:p>
+    <w:p>
+      <w:pPr>
+        <w:pStyle w:val="ListParagraph"/>
+        <w:numPr>
+          <w:ilvl w:val="0"/>
+          <w:numId w:val="2"/>
+        </w:numPr>
+        <w:rPr>
+          <w:lang w:val="en-US"/>
+        </w:rPr>
+      </w:pPr>
+      <m:oMath>
+        <m:r>
+          <w:rPr>
+            <w:rFonts w:ascii="Cambria Math" w:hAnsi="Cambria Math"/>
+            <w:lang w:val="en-US"/>
+          </w:rPr>
+          <m:t>=</m:t>
+        </m:r>
+        <m:r>
+          <w:rPr>
+            <w:rFonts w:ascii="Cambria Math" w:hAnsi="Cambria Math"/>
+            <w:lang w:val="en-US"/>
+          </w:rPr>
+          <m:t>θ</m:t>
+        </m:r>
+        <m:d>
+          <m:dPr>
+            <m:ctrlPr>
+              <w:rPr>
+                <w:rFonts w:ascii="Cambria Math" w:hAnsi="Cambria Math"/>
+                <w:i/>
+                <w:lang w:val="en-US"/>
+              </w:rPr>
+            </m:ctrlPr>
+          </m:dPr>
+          <m:e>
+            <m:sSup>
+              <m:sSupPr>
+                <m:ctrlPr>
+                  <w:rPr>
+                    <w:rFonts w:ascii="Cambria Math" w:hAnsi="Cambria Math"/>
+                    <w:i/>
+                    <w:lang w:val="en-US"/>
+                  </w:rPr>
+                </m:ctrlPr>
+              </m:sSupPr>
+              <m:e>
+                <m:r>
+                  <w:rPr>
+                    <w:rFonts w:ascii="Cambria Math" w:hAnsi="Cambria Math"/>
+                    <w:lang w:val="en-US"/>
+                  </w:rPr>
+                  <m:t>c</m:t>
+                </m:r>
+              </m:e>
+              <m:sup>
+                <m:func>
+                  <m:funcPr>
+                    <m:ctrlPr>
+                      <w:rPr>
+                        <w:rFonts w:ascii="Cambria Math" w:hAnsi="Cambria Math"/>
+                        <w:lang w:val="en-US"/>
+                      </w:rPr>
+                    </m:ctrlPr>
+                  </m:funcPr>
+                  <m:fName>
+                    <m:r>
+                      <m:rPr>
+                        <m:sty m:val="p"/>
+                      </m:rPr>
+                      <w:rPr>
+                        <w:rFonts w:ascii="Cambria Math" w:hAnsi="Cambria Math"/>
+                        <w:lang w:val="en-US"/>
+                      </w:rPr>
+                      <m:t>log</m:t>
+                    </m:r>
+                    <m:ctrlPr>
+                      <w:rPr>
+                        <w:rFonts w:ascii="Cambria Math" w:hAnsi="Cambria Math"/>
+                        <w:i/>
+                        <w:lang w:val="en-US"/>
+                      </w:rPr>
+                    </m:ctrlPr>
+                  </m:fName>
+                  <m:e>
+                    <m:d>
+                      <m:dPr>
+                        <m:ctrlPr>
+                          <w:rPr>
+                            <w:rFonts w:ascii="Cambria Math" w:hAnsi="Cambria Math"/>
+                            <w:i/>
+                            <w:lang w:val="en-US"/>
+                          </w:rPr>
+                        </m:ctrlPr>
+                      </m:dPr>
+                      <m:e>
+                        <m:r>
+                          <w:rPr>
+                            <w:rFonts w:ascii="Cambria Math" w:hAnsi="Cambria Math"/>
+                            <w:lang w:val="en-US"/>
+                          </w:rPr>
+                          <m:t>n</m:t>
+                        </m:r>
+                      </m:e>
+                    </m:d>
+                  </m:e>
+                </m:func>
+              </m:sup>
+            </m:sSup>
+          </m:e>
+        </m:d>
+        <m:r>
+          <w:rPr>
+            <w:rFonts w:ascii="Cambria Math" w:hAnsi="Cambria Math"/>
+            <w:lang w:val="en-US"/>
+          </w:rPr>
+          <m:t>=</m:t>
+        </m:r>
+        <m:r>
+          <w:rPr>
+            <w:rFonts w:ascii="Cambria Math" w:hAnsi="Cambria Math"/>
+            <w:lang w:val="en-US"/>
+          </w:rPr>
+          <m:t>θ</m:t>
+        </m:r>
+        <m:d>
+          <m:dPr>
+            <m:ctrlPr>
+              <w:rPr>
+                <w:rFonts w:ascii="Cambria Math" w:hAnsi="Cambria Math"/>
+                <w:i/>
+                <w:lang w:val="en-US"/>
+              </w:rPr>
+            </m:ctrlPr>
+          </m:dPr>
+          <m:e>
+            <m:sSup>
+              <m:sSupPr>
+                <m:ctrlPr>
+                  <w:rPr>
+                    <w:rFonts w:ascii="Cambria Math" w:hAnsi="Cambria Math"/>
+                    <w:i/>
+                    <w:lang w:val="en-US"/>
+                  </w:rPr>
+                </m:ctrlPr>
+              </m:sSupPr>
+              <m:e>
+                <m:r>
+                  <w:rPr>
+                    <w:rFonts w:ascii="Cambria Math" w:hAnsi="Cambria Math"/>
+                    <w:lang w:val="en-US"/>
+                  </w:rPr>
+                  <m:t>n</m:t>
+                </m:r>
+              </m:e>
+              <m:sup>
+                <m:func>
+                  <m:funcPr>
+                    <m:ctrlPr>
+                      <w:rPr>
+                        <w:rFonts w:ascii="Cambria Math" w:hAnsi="Cambria Math"/>
+                        <w:lang w:val="en-US"/>
+                      </w:rPr>
+                    </m:ctrlPr>
+                  </m:funcPr>
+                  <m:fName>
+                    <m:r>
+                      <m:rPr>
+                        <m:sty m:val="p"/>
+                      </m:rPr>
+                      <w:rPr>
+                        <w:rFonts w:ascii="Cambria Math" w:hAnsi="Cambria Math"/>
+                        <w:lang w:val="en-US"/>
+                      </w:rPr>
+                      <m:t>log</m:t>
+                    </m:r>
+                    <m:ctrlPr>
+                      <w:rPr>
+                        <w:rFonts w:ascii="Cambria Math" w:hAnsi="Cambria Math"/>
+                        <w:i/>
+                        <w:lang w:val="en-US"/>
+                      </w:rPr>
+                    </m:ctrlPr>
+                  </m:fName>
+                  <m:e>
+                    <m:d>
+                      <m:dPr>
+                        <m:ctrlPr>
+                          <w:rPr>
+                            <w:rFonts w:ascii="Cambria Math" w:hAnsi="Cambria Math"/>
+                            <w:i/>
+                            <w:lang w:val="en-US"/>
+                          </w:rPr>
+                        </m:ctrlPr>
+                      </m:dPr>
+                      <m:e>
+                        <m:r>
+                          <w:rPr>
+                            <w:rFonts w:ascii="Cambria Math" w:hAnsi="Cambria Math"/>
+                            <w:lang w:val="en-US"/>
+                          </w:rPr>
+                          <m:t>c</m:t>
+                        </m:r>
+                      </m:e>
+                    </m:d>
+                  </m:e>
+                </m:func>
+              </m:sup>
+            </m:sSup>
+          </m:e>
+        </m:d>
+        <m:r>
+          <w:rPr>
+            <w:rFonts w:ascii="Cambria Math" w:hAnsi="Cambria Math"/>
+            <w:lang w:val="en-US"/>
+          </w:rPr>
+          <m:t xml:space="preserve"> because </m:t>
         </m:r>
         <m:sSup>
           <m:sSupPr>
@@ -2280,7 +2853,7 @@
                 <w:rFonts w:ascii="Cambria Math" w:hAnsi="Cambria Math"/>
                 <w:lang w:val="en-US"/>
               </w:rPr>
-              <m:t>n</m:t>
+              <m:t>a</m:t>
             </m:r>
           </m:e>
           <m:sup>
@@ -2289,7 +2862,7 @@
                 <w:rFonts w:ascii="Cambria Math" w:hAnsi="Cambria Math"/>
                 <w:lang w:val="en-US"/>
               </w:rPr>
-              <m:t>3</m:t>
+              <m:t>logb</m:t>
             </m:r>
           </m:sup>
         </m:sSup>
@@ -2298,10 +2871,10 @@
             <w:rFonts w:ascii="Cambria Math" w:hAnsi="Cambria Math"/>
             <w:lang w:val="en-US"/>
           </w:rPr>
-          <m:t>≤</m:t>
-        </m:r>
-        <m:sSub>
-          <m:sSubPr>
+          <m:t>=</m:t>
+        </m:r>
+        <m:sSup>
+          <m:sSupPr>
             <m:ctrlPr>
               <w:rPr>
                 <w:rFonts w:ascii="Cambria Math" w:hAnsi="Cambria Math"/>
@@ -2309,105 +2882,26 @@
                 <w:lang w:val="en-US"/>
               </w:rPr>
             </m:ctrlPr>
-          </m:sSubPr>
+          </m:sSupPr>
           <m:e>
             <m:r>
               <w:rPr>
                 <w:rFonts w:ascii="Cambria Math" w:hAnsi="Cambria Math"/>
                 <w:lang w:val="en-US"/>
               </w:rPr>
-              <m:t>c</m:t>
+              <m:t>b</m:t>
             </m:r>
           </m:e>
-          <m:sub>
-            <m:r>
-              <w:rPr>
-                <w:rFonts w:ascii="Cambria Math" w:hAnsi="Cambria Math"/>
-                <w:lang w:val="en-US"/>
-              </w:rPr>
-              <m:t>2</m:t>
-            </m:r>
-          </m:sub>
-        </m:sSub>
-        <m:r>
-          <w:rPr>
-            <w:rFonts w:ascii="Cambria Math" w:hAnsi="Cambria Math"/>
-            <w:lang w:val="en-US"/>
-          </w:rPr>
-          <m:t>;</m:t>
-        </m:r>
-        <m:sSub>
-          <m:sSubPr>
-            <m:ctrlPr>
-              <w:rPr>
-                <w:rFonts w:ascii="Cambria Math" w:hAnsi="Cambria Math"/>
-                <w:i/>
-                <w:lang w:val="en-US"/>
-              </w:rPr>
-            </m:ctrlPr>
-          </m:sSubPr>
-          <m:e>
-            <m:r>
-              <w:rPr>
-                <w:rFonts w:ascii="Cambria Math" w:hAnsi="Cambria Math"/>
-                <w:lang w:val="en-US"/>
-              </w:rPr>
-              <m:t>c</m:t>
-            </m:r>
-          </m:e>
-          <m:sub>
-            <m:r>
-              <w:rPr>
-                <w:rFonts w:ascii="Cambria Math" w:hAnsi="Cambria Math"/>
-                <w:lang w:val="en-US"/>
-              </w:rPr>
-              <m:t>1</m:t>
-            </m:r>
-          </m:sub>
-        </m:sSub>
-        <m:r>
-          <w:rPr>
-            <w:rFonts w:ascii="Cambria Math" w:hAnsi="Cambria Math"/>
-            <w:lang w:val="en-US"/>
-          </w:rPr>
-          <m:t>,</m:t>
-        </m:r>
-        <m:sSub>
-          <m:sSubPr>
-            <m:ctrlPr>
-              <w:rPr>
-                <w:rFonts w:ascii="Cambria Math" w:hAnsi="Cambria Math"/>
-                <w:i/>
-                <w:lang w:val="en-US"/>
-              </w:rPr>
-            </m:ctrlPr>
-          </m:sSubPr>
-          <m:e>
-            <m:r>
-              <w:rPr>
-                <w:rFonts w:ascii="Cambria Math" w:hAnsi="Cambria Math"/>
-                <w:lang w:val="en-US"/>
-              </w:rPr>
-              <m:t>c</m:t>
-            </m:r>
-          </m:e>
-          <m:sub>
-            <m:r>
-              <w:rPr>
-                <w:rFonts w:ascii="Cambria Math" w:hAnsi="Cambria Math"/>
-                <w:lang w:val="en-US"/>
-              </w:rPr>
-              <m:t>2</m:t>
-            </m:r>
-          </m:sub>
-        </m:sSub>
-        <m:r>
-          <w:rPr>
-            <w:rFonts w:ascii="Cambria Math" w:hAnsi="Cambria Math"/>
-            <w:lang w:val="en-US"/>
-          </w:rPr>
-          <m:t>=1;n≥42</m:t>
-        </m:r>
+          <m:sup>
+            <m:r>
+              <w:rPr>
+                <w:rFonts w:ascii="Cambria Math" w:hAnsi="Cambria Math"/>
+                <w:lang w:val="en-US"/>
+              </w:rPr>
+              <m:t>loga</m:t>
+            </m:r>
+          </m:sup>
+        </m:sSup>
       </m:oMath>
     </w:p>
     <w:p>
@@ -2418,12 +2912,127 @@
       </w:pPr>
       <w:r>
         <w:rPr>
-          <w:lang w:val="en-US"/>
-        </w:rPr>
-        <w:t>Do this shit later, cannot be bothered to do it now.</w:t>
+          <w:b/>
+          <w:lang w:val="en-US"/>
+        </w:rPr>
+        <w:lastRenderedPageBreak/>
+        <w:t>Task 3:</w:t>
+      </w:r>
+      <w:r>
+        <w:rPr>
+          <w:lang w:val="en-US"/>
+        </w:rPr>
+        <w:t xml:space="preserve">4, </w:t>
+      </w:r>
+      <m:oMath>
+        <m:r>
+          <w:rPr>
+            <w:rFonts w:ascii="Cambria Math" w:hAnsi="Cambria Math"/>
+            <w:lang w:val="en-US"/>
+          </w:rPr>
+          <m:t>=O(n</m:t>
+        </m:r>
+        <m:func>
+          <m:funcPr>
+            <m:ctrlPr>
+              <w:rPr>
+                <w:rFonts w:ascii="Cambria Math" w:hAnsi="Cambria Math"/>
+                <w:lang w:val="en-US"/>
+              </w:rPr>
+            </m:ctrlPr>
+          </m:funcPr>
+          <m:fName>
+            <m:r>
+              <m:rPr>
+                <m:sty m:val="p"/>
+              </m:rPr>
+              <w:rPr>
+                <w:rFonts w:ascii="Cambria Math" w:hAnsi="Cambria Math"/>
+                <w:lang w:val="en-US"/>
+              </w:rPr>
+              <m:t>log</m:t>
+            </m:r>
+            <m:ctrlPr>
+              <w:rPr>
+                <w:rFonts w:ascii="Cambria Math" w:hAnsi="Cambria Math"/>
+                <w:i/>
+                <w:lang w:val="en-US"/>
+              </w:rPr>
+            </m:ctrlPr>
+          </m:fName>
+          <m:e>
+            <m:d>
+              <m:dPr>
+                <m:ctrlPr>
+                  <w:rPr>
+                    <w:rFonts w:ascii="Cambria Math" w:hAnsi="Cambria Math"/>
+                    <w:i/>
+                    <w:lang w:val="en-US"/>
+                  </w:rPr>
+                </m:ctrlPr>
+              </m:dPr>
+              <m:e>
+                <m:r>
+                  <w:rPr>
+                    <w:rFonts w:ascii="Cambria Math" w:hAnsi="Cambria Math"/>
+                    <w:lang w:val="en-US"/>
+                  </w:rPr>
+                  <m:t>n</m:t>
+                </m:r>
+              </m:e>
+            </m:d>
+          </m:e>
+        </m:func>
+        <m:r>
+          <w:rPr>
+            <w:rFonts w:ascii="Cambria Math" w:hAnsi="Cambria Math"/>
+            <w:lang w:val="en-US"/>
+          </w:rPr>
+          <m:t>)</m:t>
+        </m:r>
+      </m:oMath>
+    </w:p>
+    <w:p>
+      <w:pPr>
+        <w:rPr>
+          <w:lang w:val="en-US"/>
+        </w:rPr>
+      </w:pPr>
+      <w:r>
+        <w:rPr>
+          <w:b/>
+          <w:lang w:val="en-US"/>
+        </w:rPr>
+        <w:t>Task 4:</w:t>
+      </w:r>
+      <w:r>
+        <w:rPr>
+          <w:lang w:val="en-US"/>
+        </w:rPr>
+        <w:t xml:space="preserve"> </w:t>
       </w:r>
       <w:bookmarkStart w:id="0" w:name="_GoBack"/>
       <w:bookmarkEnd w:id="0"/>
+    </w:p>
+    <w:p>
+      <w:pPr>
+        <w:rPr>
+          <w:lang w:val="en-US"/>
+        </w:rPr>
+      </w:pPr>
+    </w:p>
+    <w:p>
+      <w:pPr>
+        <w:rPr>
+          <w:lang w:val="en-US"/>
+        </w:rPr>
+      </w:pPr>
+      <w:r>
+        <w:rPr>
+          <w:lang w:val="en-US"/>
+        </w:rPr>
+        <w:t>Do this shit later, cannot be bothered to do it now.</w:t>
+      </w:r>
     </w:p>
     <w:sectPr>
       <w:headerReference w:type="default" r:id="rId12"/>
@@ -2505,11 +3114,6 @@
         <w:lang w:val="en-US"/>
       </w:rPr>
       <w:tab/>
-    </w:r>
-    <w:r>
-      <w:rPr>
-        <w:lang w:val="en-US"/>
-      </w:rPr>
       <w:t>Analyzing Algorithms</w:t>
     </w:r>
     <w:r>
@@ -2721,7 +3325,7 @@
         <w:rFonts w:ascii="Calibri" w:eastAsia="Yu Mincho" w:hAnsi="Calibri" w:cs="Times New Roman"/>
         <w:sz w:val="22"/>
         <w:szCs w:val="22"/>
-        <w:lang w:eastAsia="ja-JP" w:bidi="ar-SA"/>
+        <w:lang w:val="en-DK" w:eastAsia="ja-JP" w:bidi="ar-SA"/>
       </w:rPr>
     </w:rPrDefault>
     <w:pPrDefault>

</xml_diff>